<commit_message>
Znatno izmijenjena dokumentacija sa dodatim activity dijagramima za svaku unkcionalnost.
</commit_message>
<xml_diff>
--- a/Amphibian_v2.docx
+++ b/Amphibian_v2.docx
@@ -1129,8 +1129,19 @@
           <w:szCs w:val="24"/>
           <w:lang w:eastAsia="hr-BA"/>
         </w:rPr>
-        <w:t xml:space="preserve">testera. Pretpostavlja se da developer posjeduje određeno znanje iz C++, SQL, HTML i sl. </w:t>
-      </w:r>
+        <w:t xml:space="preserve">testera. Pretpostavlja se da developer posjeduje određeno znanje iz C++, SQL, HTML </w:t>
+      </w:r>
+      <w:r>
+        <w:rPr>
+          <w:rFonts w:asciiTheme="majorHAnsi" w:hAnsiTheme="majorHAnsi"/>
+          <w:sz w:val="24"/>
+          <w:szCs w:val="24"/>
+          <w:lang w:eastAsia="hr-BA"/>
+        </w:rPr>
+        <w:t>i slično.</w:t>
+      </w:r>
+      <w:bookmarkStart w:id="0" w:name="_GoBack"/>
+      <w:bookmarkEnd w:id="0"/>
     </w:p>
     <w:p>
       <w:pPr>
@@ -1516,8 +1527,6 @@
         </w:rPr>
         <w:t>rijedloga načina rješavanja bug</w:t>
       </w:r>
-      <w:bookmarkStart w:id="0" w:name="_GoBack"/>
-      <w:bookmarkEnd w:id="0"/>
       <w:r>
         <w:rPr>
           <w:rFonts w:asciiTheme="majorHAnsi" w:hAnsiTheme="majorHAnsi"/>
@@ -2537,7 +2546,7 @@
             <w:b/>
             <w:noProof/>
           </w:rPr>
-          <w:t>3</w:t>
+          <w:t>2</w:t>
         </w:r>
         <w:r>
           <w:rPr>

</xml_diff>

<commit_message>
Znatno izmijenjena dokumentacija, uredjena po poglavljima sa dodatim activity dijagramima za svaku funkcionalnost.
</commit_message>
<xml_diff>
--- a/Amphibian_v2.docx
+++ b/Amphibian_v2.docx
@@ -1138,7 +1138,16 @@
           <w:szCs w:val="24"/>
           <w:lang w:eastAsia="hr-BA"/>
         </w:rPr>
-        <w:t>i slično.</w:t>
+        <w:t xml:space="preserve">i </w:t>
+      </w:r>
+      <w:r>
+        <w:rPr>
+          <w:rFonts w:asciiTheme="majorHAnsi" w:hAnsiTheme="majorHAnsi"/>
+          <w:sz w:val="24"/>
+          <w:szCs w:val="24"/>
+          <w:lang w:eastAsia="hr-BA"/>
+        </w:rPr>
+        <w:t>sl.</w:t>
       </w:r>
       <w:bookmarkStart w:id="0" w:name="_GoBack"/>
       <w:bookmarkEnd w:id="0"/>

</xml_diff>